<commit_message>
finishing abstract, adding documents for sub
</commit_message>
<xml_diff>
--- a/MacManes_Facilities.docx
+++ b/MacManes_Facilities.docx
@@ -12,8 +12,6 @@
           <w:u w:val="single"/>
         </w:rPr>
       </w:pPr>
-      <w:bookmarkStart w:id="0" w:name="_GoBack"/>
-      <w:bookmarkEnd w:id="0"/>
       <w:r>
         <w:rPr>
           <w:rFonts w:ascii="Arial" w:hAnsi="Arial" w:cs="Arial"/>
@@ -157,6 +155,36 @@
         </w:rPr>
         <w:t xml:space="preserve">In addition to these things, there are several conference rooms on each level of the building for conducting meetings and interacting with students.  </w:t>
       </w:r>
+      <w:r>
+        <w:rPr>
+          <w:rFonts w:ascii="Arial" w:hAnsi="Arial" w:cs="Arial"/>
+        </w:rPr>
+        <w:t xml:space="preserve">The MacManes lab </w:t>
+      </w:r>
+      <w:r>
+        <w:rPr>
+          <w:rFonts w:ascii="Arial" w:hAnsi="Arial" w:cs="Arial"/>
+        </w:rPr>
+        <w:t xml:space="preserve">also </w:t>
+      </w:r>
+      <w:r>
+        <w:rPr>
+          <w:rFonts w:ascii="Arial" w:hAnsi="Arial" w:cs="Arial"/>
+        </w:rPr>
+        <w:t xml:space="preserve">owns a large </w:t>
+      </w:r>
+      <w:r>
+        <w:rPr>
+          <w:rFonts w:ascii="Arial" w:hAnsi="Arial" w:cs="Arial"/>
+        </w:rPr>
+        <w:t>Linux</w:t>
+      </w:r>
+      <w:r>
+        <w:rPr>
+          <w:rFonts w:ascii="Arial" w:hAnsi="Arial" w:cs="Arial"/>
+        </w:rPr>
+        <w:t xml:space="preserve"> workstation that is equipped with a 64 processors, 512 GB RAM, and a 40Tb Raid5 disk array. </w:t>
+      </w:r>
     </w:p>
     <w:p>
       <w:pPr>
@@ -179,21 +207,7 @@
         <w:rPr>
           <w:rFonts w:ascii="Arial" w:hAnsi="Arial" w:cs="Arial"/>
         </w:rPr>
-        <w:t xml:space="preserve">The MacManes lab owns a large </w:t>
-      </w:r>
-      <w:proofErr w:type="spellStart"/>
-      <w:r>
-        <w:rPr>
-          <w:rFonts w:ascii="Arial" w:hAnsi="Arial" w:cs="Arial"/>
-        </w:rPr>
-        <w:t>linux</w:t>
-      </w:r>
-      <w:proofErr w:type="spellEnd"/>
-      <w:r>
-        <w:rPr>
-          <w:rFonts w:ascii="Arial" w:hAnsi="Arial" w:cs="Arial"/>
-        </w:rPr>
-        <w:t xml:space="preserve"> workstation that is equipped with a 64 processors, 512 GB RAM, and a 40Tb Raid5 disk array. </w:t>
+        <w:t xml:space="preserve">PI MacManes has dedicated animal care space, in which exists the desert chamber, measuring 14ft * 8ft. The temperature in this space can be programmed to reach a maximum of 110F at 10% RH. The controls allow temperature, humidity and lighting to cycle through a typical diurnal cycle. The mouse colony house in this facility consists of 35 mice, a size which can be easily augmented to meet experimental requirements. </w:t>
       </w:r>
     </w:p>
     <w:p>
@@ -509,15 +523,14 @@
       <w:r>
         <w:rPr>
           <w:rFonts w:ascii="Arial" w:hAnsi="Arial" w:cs="Arial"/>
-          <w:u w:val="single"/>
-        </w:rPr>
-        <w:t>Morse Hall</w:t>
-      </w:r>
-      <w:r>
-        <w:rPr>
-          <w:rFonts w:ascii="Arial" w:hAnsi="Arial" w:cs="Arial"/>
-        </w:rPr>
-        <w:t>, also a designated 10Gbps Science DMZ</w:t>
+        </w:rPr>
+        <w:t>Morse Hall,</w:t>
+      </w:r>
+      <w:r>
+        <w:rPr>
+          <w:rFonts w:ascii="Arial" w:hAnsi="Arial" w:cs="Arial"/>
+        </w:rPr>
+        <w:t xml:space="preserve"> also a designated 10Gbps Science DMZ</w:t>
       </w:r>
       <w:r>
         <w:rPr>
@@ -592,6 +605,7 @@
         <w:rPr>
           <w:rFonts w:ascii="Arial" w:hAnsi="Arial" w:cs="Arial"/>
         </w:rPr>
+        <w:lastRenderedPageBreak/>
         <w:t>The facilities include the</w:t>
       </w:r>
       <w:r>
@@ -686,14 +700,7 @@
         <w:rPr>
           <w:rFonts w:ascii="Arial" w:hAnsi="Arial" w:cs="Arial"/>
         </w:rPr>
-        <w:t xml:space="preserve"> for over 350 physical computers, networking hardware and over 750 Terabytes of </w:t>
-      </w:r>
-      <w:r>
-        <w:rPr>
-          <w:rFonts w:ascii="Arial" w:hAnsi="Arial" w:cs="Arial"/>
-        </w:rPr>
-        <w:lastRenderedPageBreak/>
-        <w:t>storage</w:t>
+        <w:t xml:space="preserve"> for over 350 physical computers, networking hardware and over 750 Terabytes of storage</w:t>
       </w:r>
       <w:r>
         <w:rPr>
@@ -757,20 +764,19 @@
         <w:rPr>
           <w:rFonts w:ascii="Arial" w:hAnsi="Arial" w:cs="Arial"/>
         </w:rPr>
-        <w:t xml:space="preserve">(NSF MRI# DBI-1229361) and located in </w:t>
-      </w:r>
-      <w:r>
-        <w:rPr>
-          <w:rFonts w:ascii="Arial" w:hAnsi="Arial" w:cs="Arial"/>
-          <w:u w:val="single"/>
-        </w:rPr>
-        <w:t>Gregg Hall</w:t>
-      </w:r>
-      <w:r>
-        <w:rPr>
-          <w:rFonts w:ascii="Arial" w:hAnsi="Arial" w:cs="Arial"/>
-        </w:rPr>
-        <w:t xml:space="preserve">. The </w:t>
+        <w:t xml:space="preserve">(NSF MRI# DBI-1229361) and located </w:t>
+      </w:r>
+      <w:r>
+        <w:rPr>
+          <w:rFonts w:ascii="Arial" w:hAnsi="Arial" w:cs="Arial"/>
+        </w:rPr>
+        <w:t>in Gregg Hall.</w:t>
+      </w:r>
+      <w:r>
+        <w:rPr>
+          <w:rFonts w:ascii="Arial" w:hAnsi="Arial" w:cs="Arial"/>
+        </w:rPr>
+        <w:t xml:space="preserve"> The </w:t>
       </w:r>
       <w:proofErr w:type="spellStart"/>
       <w:r>
@@ -1060,62 +1066,8 @@
           <w:szCs w:val="22"/>
         </w:rPr>
       </w:pPr>
-      <w:r>
-        <w:rPr>
-          <w:rFonts w:ascii="Arial" w:hAnsi="Arial" w:cs="Arial"/>
-          <w:sz w:val="22"/>
-          <w:szCs w:val="22"/>
-          <w:u w:val="single"/>
-        </w:rPr>
-        <w:t>Center for Excellence in Teaching and Learning</w:t>
-      </w:r>
-      <w:r>
-        <w:rPr>
-          <w:rFonts w:ascii="Arial" w:hAnsi="Arial" w:cs="Arial"/>
-          <w:b/>
-          <w:sz w:val="22"/>
-          <w:szCs w:val="22"/>
-        </w:rPr>
-        <w:t xml:space="preserve"> </w:t>
-      </w:r>
-      <w:r>
-        <w:rPr>
-          <w:rFonts w:ascii="Arial" w:hAnsi="Arial" w:cs="Arial"/>
-          <w:sz w:val="22"/>
-          <w:szCs w:val="22"/>
-        </w:rPr>
-        <w:t xml:space="preserve">consults with individual instructors, offers workshops and courses on effective teaching, assists individuals and academic units interested in designing and implementing student learning outcomes and </w:t>
-      </w:r>
-      <w:r>
-        <w:rPr>
-          <w:rFonts w:ascii="Arial" w:hAnsi="Arial" w:cs="Arial"/>
-          <w:sz w:val="22"/>
-          <w:szCs w:val="22"/>
-        </w:rPr>
-        <w:t xml:space="preserve">assessment initiatives, </w:t>
-      </w:r>
-      <w:r>
-        <w:rPr>
-          <w:rFonts w:ascii="Arial" w:hAnsi="Arial" w:cs="Arial"/>
-          <w:sz w:val="22"/>
-          <w:szCs w:val="22"/>
-        </w:rPr>
-        <w:t>and conducts and disseminates research on the teaching/learning process.</w:t>
-      </w:r>
-    </w:p>
-    <w:p>
-      <w:pPr>
-        <w:pStyle w:val="NormalWeb"/>
-        <w:numPr>
-          <w:ilvl w:val="0"/>
-          <w:numId w:val="1"/>
-        </w:numPr>
-        <w:rPr>
-          <w:rFonts w:ascii="Arial" w:hAnsi="Arial" w:cs="Arial"/>
-          <w:sz w:val="22"/>
-          <w:szCs w:val="22"/>
-        </w:rPr>
-      </w:pPr>
+      <w:bookmarkStart w:id="0" w:name="_GoBack"/>
+      <w:bookmarkEnd w:id="0"/>
       <w:r>
         <w:rPr>
           <w:rFonts w:ascii="Arial" w:hAnsi="Arial" w:cs="Arial"/>

</xml_diff>